<commit_message>
delete use case diagram
</commit_message>
<xml_diff>
--- a/Prioritisasi/SKPL.docx
+++ b/Prioritisasi/SKPL.docx
@@ -655,34 +655,7 @@
                 <w:sz w:val="32"/>
                 <w:szCs w:val="32"/>
               </w:rPr>
-              <w:t>SKPL-</w:t>
-            </w:r>
-            <w:r>
-              <w:rPr>
-                <w:b/>
-                <w:i/>
-                <w:sz w:val="32"/>
-                <w:szCs w:val="32"/>
-              </w:rPr>
-              <w:t>C</w:t>
-            </w:r>
-            <w:r>
-              <w:rPr>
-                <w:b/>
-                <w:i/>
-                <w:sz w:val="32"/>
-                <w:szCs w:val="32"/>
-              </w:rPr>
-              <w:t>0</w:t>
-            </w:r>
-            <w:r>
-              <w:rPr>
-                <w:b/>
-                <w:i/>
-                <w:sz w:val="32"/>
-                <w:szCs w:val="32"/>
-              </w:rPr>
-              <w:t>7</w:t>
+              <w:t>SKPL-C07</w:t>
             </w:r>
           </w:p>
         </w:tc>
@@ -730,7 +703,16 @@
                 <w:szCs w:val="24"/>
                 <w:lang w:val="en-US"/>
               </w:rPr>
-              <w:t>19</w:t>
+              <w:t>1</w:t>
+            </w:r>
+            <w:r>
+              <w:rPr>
+                <w:i/>
+                <w:sz w:val="24"/>
+                <w:szCs w:val="24"/>
+                <w:lang w:val="en-US"/>
+              </w:rPr>
+              <w:t>8</w:t>
             </w:r>
             <w:r>
               <w:rPr>
@@ -920,23 +902,7 @@
                 <w:sz w:val="20"/>
                 <w:szCs w:val="20"/>
               </w:rPr>
-              <w:t>11 Mei</w:t>
-            </w:r>
-            <w:r>
-              <w:rPr>
-                <w:i/>
-                <w:sz w:val="20"/>
-                <w:szCs w:val="20"/>
-              </w:rPr>
-              <w:t xml:space="preserve"> 20</w:t>
-            </w:r>
-            <w:r>
-              <w:rPr>
-                <w:i/>
-                <w:sz w:val="20"/>
-                <w:szCs w:val="20"/>
-              </w:rPr>
-              <w:t>20</w:t>
+              <w:t>11 Mei 2020</w:t>
             </w:r>
           </w:p>
         </w:tc>
@@ -3350,13 +3316,7 @@
         <w:t>Daftar Perubahan</w:t>
       </w:r>
       <w:r>
-        <w:t xml:space="preserve"> </w:t>
-      </w:r>
-      <w:r>
-        <w:t>……………………………………………………………………………………</w:t>
-      </w:r>
-      <w:r>
-        <w:t>...</w:t>
+        <w:t xml:space="preserve"> ……………………………………………………………………………………...</w:t>
       </w:r>
       <w:r>
         <w:rPr>
@@ -3387,10 +3347,7 @@
         <w:t>Daftar Halaman Perubahan</w:t>
       </w:r>
       <w:r>
-        <w:t xml:space="preserve"> </w:t>
-      </w:r>
-      <w:r>
-        <w:t>…………………………………………………………………………..</w:t>
+        <w:t xml:space="preserve"> …………………………………………………………………………..</w:t>
       </w:r>
       <w:r>
         <w:rPr>
@@ -3421,13 +3378,7 @@
         <w:t>Daftar Isi</w:t>
       </w:r>
       <w:r>
-        <w:t xml:space="preserve"> </w:t>
-      </w:r>
-      <w:r>
-        <w:t>………………………………………………………………………………………………</w:t>
-      </w:r>
-      <w:r>
-        <w:t>....</w:t>
+        <w:t xml:space="preserve"> ………………………………………………………………………………………………....</w:t>
       </w:r>
       <w:r>
         <w:rPr>
@@ -3458,13 +3409,7 @@
         <w:t>Daftar Tabel</w:t>
       </w:r>
       <w:r>
-        <w:t xml:space="preserve"> </w:t>
-      </w:r>
-      <w:r>
-        <w:t>……………………………………………………………………………………………</w:t>
-      </w:r>
-      <w:r>
-        <w:t>..</w:t>
+        <w:t xml:space="preserve"> ……………………………………………………………………………………………..</w:t>
       </w:r>
       <w:r>
         <w:rPr>
@@ -3495,13 +3440,7 @@
         <w:t>Daftar Gambar</w:t>
       </w:r>
       <w:r>
-        <w:t xml:space="preserve"> </w:t>
-      </w:r>
-      <w:r>
-        <w:t>…………………………………………………………………………………………</w:t>
-      </w:r>
-      <w:r>
-        <w:t>.</w:t>
+        <w:t xml:space="preserve"> ………………………………………………………………………………………….</w:t>
       </w:r>
       <w:r>
         <w:rPr>
@@ -3529,13 +3468,7 @@
         <w:t>Bab 1 Pendahuluan</w:t>
       </w:r>
       <w:r>
-        <w:t xml:space="preserve"> </w:t>
-      </w:r>
-      <w:r>
-        <w:t>…………………………………………………………………………………</w:t>
-      </w:r>
-      <w:r>
-        <w:t>....</w:t>
+        <w:t xml:space="preserve"> …………………………………………………………………………………....</w:t>
       </w:r>
       <w:r>
         <w:rPr>
@@ -3558,10 +3491,7 @@
         <w:jc w:val="left"/>
       </w:pPr>
       <w:r>
-        <w:t xml:space="preserve">1.1 Tujuan Penulisan Dokumen </w:t>
-      </w:r>
-      <w:r>
-        <w:t>…………………………………………………………………</w:t>
+        <w:t>1.1 Tujuan Penulisan Dokumen …………………………………………………………………</w:t>
       </w:r>
       <w:r>
         <w:rPr>
@@ -3570,10 +3500,7 @@
         <w:t>...</w:t>
       </w:r>
       <w:r>
-        <w:t>...</w:t>
-      </w:r>
-      <w:r>
-        <w:t>7</w:t>
+        <w:t>...7</w:t>
       </w:r>
     </w:p>
     <w:p>
@@ -3590,16 +3517,7 @@
         <w:jc w:val="left"/>
       </w:pPr>
       <w:r>
-        <w:t xml:space="preserve">1.2 Lingkup Masalah </w:t>
-      </w:r>
-      <w:r>
-        <w:t>…………………………………………………………………………………</w:t>
-      </w:r>
-      <w:r>
-        <w:t>.</w:t>
-      </w:r>
-      <w:r>
-        <w:t>7</w:t>
+        <w:t>1.2 Lingkup Masalah ………………………………………………………………………………….7</w:t>
       </w:r>
     </w:p>
     <w:p>
@@ -3616,19 +3534,7 @@
         <w:jc w:val="left"/>
       </w:pPr>
       <w:r>
-        <w:t xml:space="preserve">1.3 Definisi dan Istilah </w:t>
-      </w:r>
-      <w:r>
-        <w:t>…………………………………………………………………</w:t>
-      </w:r>
-      <w:r>
-        <w:t>……………</w:t>
-      </w:r>
-      <w:r>
-        <w:t>...</w:t>
-      </w:r>
-      <w:r>
-        <w:t>7</w:t>
+        <w:t>1.3 Definisi dan Istilah ………………………………………………………………………………...7</w:t>
       </w:r>
     </w:p>
     <w:p>
@@ -3645,16 +3551,7 @@
         <w:jc w:val="left"/>
       </w:pPr>
       <w:r>
-        <w:t xml:space="preserve">1.4 Aturan Penamaan dan Penomoran </w:t>
-      </w:r>
-      <w:r>
-        <w:t>……………………………………………………………</w:t>
-      </w:r>
-      <w:r>
-        <w:t>..</w:t>
-      </w:r>
-      <w:r>
-        <w:t>8</w:t>
+        <w:t>1.4 Aturan Penamaan dan Penomoran ……………………………………………………………..8</w:t>
       </w:r>
     </w:p>
     <w:p>
@@ -3671,16 +3568,7 @@
         <w:jc w:val="left"/>
       </w:pPr>
       <w:r>
-        <w:t xml:space="preserve">1.5 Referensi </w:t>
-      </w:r>
-      <w:r>
-        <w:t>…………………………………………………………………………………………</w:t>
-      </w:r>
-      <w:r>
-        <w:t>..</w:t>
-      </w:r>
-      <w:r>
-        <w:t>8</w:t>
+        <w:t>1.5 Referensi …………………………………………………………………………………………..8</w:t>
       </w:r>
     </w:p>
     <w:p>
@@ -3697,22 +3585,7 @@
         <w:jc w:val="left"/>
       </w:pPr>
       <w:r>
-        <w:t xml:space="preserve">1.6 </w:t>
-      </w:r>
-      <w:r>
-        <w:t>Ikhtisar</w:t>
-      </w:r>
-      <w:r>
-        <w:t xml:space="preserve"> Dokumen </w:t>
-      </w:r>
-      <w:r>
-        <w:t>…………………………………………………………………………………</w:t>
-      </w:r>
-      <w:r>
-        <w:t>.</w:t>
-      </w:r>
-      <w:r>
-        <w:t>8</w:t>
+        <w:t>1.6 Ikhtisar Dokumen ………………………………………………………………………………….8</w:t>
       </w:r>
     </w:p>
     <w:p>
@@ -3737,10 +3610,7 @@
         <w:t>Bab 2 Deskripsi Umum Perangkat Lunak</w:t>
       </w:r>
       <w:r>
-        <w:t xml:space="preserve"> </w:t>
-      </w:r>
-      <w:r>
-        <w:t>………………………………………………………....</w:t>
+        <w:t xml:space="preserve"> ………………………………………………………....</w:t>
       </w:r>
       <w:r>
         <w:rPr>
@@ -3763,10 +3633,7 @@
         <w:jc w:val="left"/>
       </w:pPr>
       <w:r>
-        <w:t xml:space="preserve">2.1 Deskripsi Umum Sistem </w:t>
-      </w:r>
-      <w:r>
-        <w:t>………………………………………………………………………….9</w:t>
+        <w:t>2.1 Deskripsi Umum Sistem ………………………………………………………………………….9</w:t>
       </w:r>
     </w:p>
     <w:p>
@@ -3783,10 +3650,7 @@
         <w:jc w:val="left"/>
       </w:pPr>
       <w:r>
-        <w:t xml:space="preserve">2.2 Fungsi Produk </w:t>
-      </w:r>
-      <w:r>
-        <w:t>……………………………………………………………………………………..9</w:t>
+        <w:t>2.2 Fungsi Produk ……………………………………………………………………………………..9</w:t>
       </w:r>
     </w:p>
     <w:p>
@@ -3803,16 +3667,7 @@
         <w:jc w:val="left"/>
       </w:pPr>
       <w:r>
-        <w:t xml:space="preserve">2.3 Karakteristik Pengguna </w:t>
-      </w:r>
-      <w:r>
-        <w:t>…………………………………………………………………………</w:t>
-      </w:r>
-      <w:r>
-        <w:t>1</w:t>
-      </w:r>
-      <w:r>
-        <w:t>0</w:t>
+        <w:t>2.3 Karakteristik Pengguna …………………………………………………………………………10</w:t>
       </w:r>
     </w:p>
     <w:p>
@@ -3829,16 +3684,7 @@
         <w:jc w:val="left"/>
       </w:pPr>
       <w:r>
-        <w:t xml:space="preserve">2.4 Batasan </w:t>
-      </w:r>
-      <w:r>
-        <w:t>…………………………………………………………………………………………</w:t>
-      </w:r>
-      <w:r>
-        <w:t>...1</w:t>
-      </w:r>
-      <w:r>
-        <w:t>1</w:t>
+        <w:t>2.4 Batasan …………………………………………………………………………………………...11</w:t>
       </w:r>
     </w:p>
     <w:p>
@@ -3855,19 +3701,7 @@
         <w:jc w:val="left"/>
       </w:pPr>
       <w:r>
-        <w:t>2.5 Ling</w:t>
-      </w:r>
-      <w:r>
-        <w:t xml:space="preserve">kungan Operasi </w:t>
-      </w:r>
-      <w:r>
-        <w:t>……………………………………………………………………………</w:t>
-      </w:r>
-      <w:r>
-        <w:t>..1</w:t>
-      </w:r>
-      <w:r>
-        <w:t>1</w:t>
+        <w:t>2.5 Lingkungan Operasi ……………………………………………………………………………..11</w:t>
       </w:r>
     </w:p>
     <w:p>
@@ -3889,34 +3723,16 @@
         <w:rPr>
           <w:b/>
         </w:rPr>
-        <w:t xml:space="preserve">Bab 3 </w:t>
+        <w:t>Bab 3 Klasifikasi Kebutuhan Fitur</w:t>
+      </w:r>
+      <w:r>
+        <w:t xml:space="preserve"> ………………………………………………………………...</w:t>
       </w:r>
       <w:r>
         <w:rPr>
           <w:b/>
         </w:rPr>
-        <w:t>Klasifikasi Kebutuhan Fitur</w:t>
-      </w:r>
-      <w:r>
-        <w:t xml:space="preserve"> </w:t>
-      </w:r>
-      <w:r>
-        <w:t>………………………………………………………………</w:t>
-      </w:r>
-      <w:r>
-        <w:t>...</w:t>
-      </w:r>
-      <w:r>
-        <w:rPr>
-          <w:b/>
-        </w:rPr>
-        <w:t>1</w:t>
-      </w:r>
-      <w:r>
-        <w:rPr>
-          <w:b/>
-        </w:rPr>
-        <w:t>2</w:t>
+        <w:t>12</w:t>
       </w:r>
     </w:p>
     <w:p>
@@ -3933,22 +3749,7 @@
         <w:jc w:val="left"/>
       </w:pPr>
       <w:r>
-        <w:t xml:space="preserve">3.1 </w:t>
-      </w:r>
-      <w:r>
-        <w:t>Authentikasi Pengguna</w:t>
-      </w:r>
-      <w:r>
-        <w:t xml:space="preserve"> </w:t>
-      </w:r>
-      <w:r>
-        <w:t>………………………………………………………………………</w:t>
-      </w:r>
-      <w:r>
-        <w:t>....1</w:t>
-      </w:r>
-      <w:r>
-        <w:t>2</w:t>
+        <w:t>3.1 Authentikasi Pengguna ………………………………………………………………………....12</w:t>
       </w:r>
     </w:p>
     <w:p>
@@ -3965,22 +3766,7 @@
         <w:jc w:val="left"/>
       </w:pPr>
       <w:r>
-        <w:t xml:space="preserve">3.2 </w:t>
-      </w:r>
-      <w:r>
-        <w:t>Pembelian Tutor</w:t>
-      </w:r>
-      <w:r>
-        <w:t xml:space="preserve"> </w:t>
-      </w:r>
-      <w:r>
-        <w:t>…</w:t>
-      </w:r>
-      <w:r>
-        <w:t>....</w:t>
-      </w:r>
-      <w:r>
-        <w:t>………………………………………………………………</w:t>
+        <w:t>3.2 Pembelian Tutor …....………………………………………………………………</w:t>
       </w:r>
       <w:r>
         <w:rPr>
@@ -3989,13 +3775,7 @@
         <w:t>...</w:t>
       </w:r>
       <w:r>
-        <w:t>………</w:t>
-      </w:r>
-      <w:r>
-        <w:t>....1</w:t>
-      </w:r>
-      <w:r>
-        <w:t>3</w:t>
+        <w:t>………....13</w:t>
       </w:r>
     </w:p>
     <w:p>
@@ -4012,16 +3792,7 @@
         <w:jc w:val="left"/>
       </w:pPr>
       <w:r>
-        <w:t xml:space="preserve">3.3 Pengunggahan Tutor </w:t>
-      </w:r>
-      <w:r>
-        <w:t>……………………………………………………………………………</w:t>
-      </w:r>
-      <w:r>
-        <w:t>1</w:t>
-      </w:r>
-      <w:r>
-        <w:t>4</w:t>
+        <w:t>3.3 Pengunggahan Tutor ……………………………………………………………………………14</w:t>
       </w:r>
     </w:p>
     <w:p>
@@ -4089,10 +3860,7 @@
         <w:jc w:val="left"/>
       </w:pPr>
       <w:r>
-        <w:t>3.7 Pelaksanaan Tutor ……………………</w:t>
-      </w:r>
-      <w:r>
-        <w:t>…………………………………………………………17</w:t>
+        <w:t>3.7 Pelaksanaan Tutor ………………………………………………………………………………17</w:t>
       </w:r>
     </w:p>
     <w:p/>
@@ -4155,16 +3923,7 @@
         <w:ind w:left="0" w:firstLine="68"/>
       </w:pPr>
       <w:r>
-        <w:t xml:space="preserve">Tabel 1 Aturan Penamaan dan Penomoran </w:t>
-      </w:r>
-      <w:r>
-        <w:t>…………………………………………………………</w:t>
-      </w:r>
-      <w:r>
-        <w:t>.</w:t>
-      </w:r>
-      <w:r>
-        <w:t>8</w:t>
+        <w:t>Tabel 1 Aturan Penamaan dan Penomoran ………………………………………………………….8</w:t>
       </w:r>
     </w:p>
     <w:p>
@@ -4232,31 +3991,6 @@
         <w:spacing w:after="100"/>
         <w:ind w:left="0" w:firstLine="68"/>
       </w:pPr>
-      <w:r>
-        <w:t>Gambar 1 Use Case Diagram ...............................................................................................</w:t>
-      </w:r>
-      <w:r>
-        <w:t>..</w:t>
-      </w:r>
-      <w:r>
-        <w:t>..</w:t>
-      </w:r>
-      <w:r>
-        <w:t>19</w:t>
-      </w:r>
-    </w:p>
-    <w:p>
-      <w:pPr>
-        <w:pBdr>
-          <w:top w:val="nil"/>
-          <w:left w:val="nil"/>
-          <w:bottom w:val="nil"/>
-          <w:right w:val="nil"/>
-          <w:between w:val="nil"/>
-        </w:pBdr>
-        <w:spacing w:after="100"/>
-        <w:ind w:left="0" w:firstLine="68"/>
-      </w:pPr>
     </w:p>
     <w:p>
       <w:pPr>
@@ -4646,6 +4380,20 @@
           <w:szCs w:val="32"/>
         </w:rPr>
       </w:pPr>
+    </w:p>
+    <w:p>
+      <w:pPr>
+        <w:spacing w:after="160"/>
+        <w:ind w:left="0" w:firstLine="0"/>
+        <w:jc w:val="left"/>
+        <w:rPr>
+          <w:b/>
+          <w:sz w:val="32"/>
+          <w:szCs w:val="32"/>
+        </w:rPr>
+      </w:pPr>
+      <w:bookmarkStart w:id="1" w:name="_GoBack"/>
+      <w:bookmarkEnd w:id="1"/>
     </w:p>
     <w:p>
       <w:pPr>
@@ -4735,56 +4483,7 @@
           <w:sz w:val="24"/>
           <w:szCs w:val="24"/>
         </w:rPr>
-        <w:t xml:space="preserve">Dokumen ini berisi Spesifikasi Kebutuhan Perangkat Lunak (SKPL) atau Sistem Requirement </w:t>
-      </w:r>
-      <w:r>
-        <w:rPr>
-          <w:sz w:val="24"/>
-          <w:szCs w:val="24"/>
-        </w:rPr>
-        <w:t>Specification</w:t>
-      </w:r>
-      <w:r>
-        <w:rPr>
-          <w:sz w:val="24"/>
-          <w:szCs w:val="24"/>
-        </w:rPr>
-        <w:t xml:space="preserve"> (SRS) untuk Si</w:t>
-      </w:r>
-      <w:r>
-        <w:rPr>
-          <w:sz w:val="24"/>
-          <w:szCs w:val="24"/>
-        </w:rPr>
-        <w:t>stem Kursus Online Udemy</w:t>
-      </w:r>
-      <w:r>
-        <w:rPr>
-          <w:sz w:val="24"/>
-          <w:szCs w:val="24"/>
-        </w:rPr>
-        <w:t>. Tujuan penulisan dokumen ini adalah memberikan penjelasan mengenai hasil analisis perangkat lunak yang dibangun ba</w:t>
-      </w:r>
-      <w:r>
-        <w:rPr>
-          <w:sz w:val="24"/>
-          <w:szCs w:val="24"/>
-        </w:rPr>
-        <w:t xml:space="preserve">ik berupa gambaran umum maupun penjelasan secara </w:t>
-      </w:r>
-      <w:r>
-        <w:rPr>
-          <w:sz w:val="24"/>
-          <w:szCs w:val="24"/>
-        </w:rPr>
-        <w:t>detail</w:t>
-      </w:r>
-      <w:r>
-        <w:rPr>
-          <w:sz w:val="24"/>
-          <w:szCs w:val="24"/>
-        </w:rPr>
-        <w:t xml:space="preserve"> dan menyeluruh.</w:t>
+        <w:t>Dokumen ini berisi Spesifikasi Kebutuhan Perangkat Lunak (SKPL) atau Sistem Requirement Specification (SRS) untuk Sistem Kursus Online Udemy. Tujuan penulisan dokumen ini adalah memberikan penjelasan mengenai hasil analisis perangkat lunak yang dibangun baik berupa gambaran umum maupun penjelasan secara detail dan menyeluruh.</w:t>
       </w:r>
     </w:p>
     <w:p>
@@ -4811,49 +4510,7 @@
           <w:sz w:val="24"/>
           <w:szCs w:val="24"/>
         </w:rPr>
-        <w:t xml:space="preserve">Pengguna dari dokumen ini adalah pengembang perangkat lunak </w:t>
-      </w:r>
-      <w:r>
-        <w:rPr>
-          <w:sz w:val="24"/>
-          <w:szCs w:val="24"/>
-        </w:rPr>
-        <w:t xml:space="preserve">Sistem Kursus Online Udemy </w:t>
-      </w:r>
-      <w:r>
-        <w:rPr>
-          <w:sz w:val="24"/>
-          <w:szCs w:val="24"/>
-        </w:rPr>
-        <w:t xml:space="preserve">dan pengguna dari perangkat lunak atau personil-personil yang terlibat dalam sistem. Dokumen ini </w:t>
-      </w:r>
-      <w:r>
-        <w:rPr>
-          <w:sz w:val="24"/>
-          <w:szCs w:val="24"/>
-        </w:rPr>
-        <w:t xml:space="preserve">akan digunakan sebagai bahan acuan dalam proses pengembangan dan sebagai bahan evaluasi pada saat proses pengembangan perangkat lunak maupun diakhir pengembangannya. Dengan adanya dokumen SKPL ini diharapkan pengembangan perangkat lunak akan lebih terarah </w:t>
-      </w:r>
-      <w:r>
-        <w:rPr>
-          <w:sz w:val="24"/>
-          <w:szCs w:val="24"/>
-        </w:rPr>
-        <w:t xml:space="preserve">dan terfokus serta tidak menimbulkan ambiguitas terutama bagi para pengambang perangkat lunak </w:t>
-      </w:r>
-      <w:r>
-        <w:rPr>
-          <w:sz w:val="24"/>
-          <w:szCs w:val="24"/>
-        </w:rPr>
-        <w:t>Sistem Kursus Online Udemy</w:t>
-      </w:r>
-      <w:r>
-        <w:rPr>
-          <w:sz w:val="24"/>
-          <w:szCs w:val="24"/>
-        </w:rPr>
-        <w:t>.</w:t>
+        <w:t>Pengguna dari dokumen ini adalah pengembang perangkat lunak Sistem Kursus Online Udemy dan pengguna dari perangkat lunak atau personil-personil yang terlibat dalam sistem. Dokumen ini akan digunakan sebagai bahan acuan dalam proses pengembangan dan sebagai bahan evaluasi pada saat proses pengembangan perangkat lunak maupun diakhir pengembangannya. Dengan adanya dokumen SKPL ini diharapkan pengembangan perangkat lunak akan lebih terarah dan terfokus serta tidak menimbulkan ambiguitas terutama bagi para pengambang perangkat lunak Sistem Kursus Online Udemy.</w:t>
       </w:r>
     </w:p>
     <w:p>
@@ -4925,14 +4582,7 @@
           <w:sz w:val="24"/>
           <w:szCs w:val="24"/>
         </w:rPr>
-        <w:t>Perangkat lunak yang akan dikembangkan adalah perangkat lunak Sistem Kursus Online Udemy, merupakan perangkat lunak yang berupa sebuah sistem transaksional berbasis web yang digunakan untuk menghubungkan pemberi tutor dengan pengguna tutor dalam satu platf</w:t>
-      </w:r>
-      <w:r>
-        <w:rPr>
-          <w:sz w:val="24"/>
-          <w:szCs w:val="24"/>
-        </w:rPr>
-        <w:t>orm. Sistem Kursus Online Udemy dapat melakukan hal-hal berikut ini :</w:t>
+        <w:t>Perangkat lunak yang akan dikembangkan adalah perangkat lunak Sistem Kursus Online Udemy, merupakan perangkat lunak yang berupa sebuah sistem transaksional berbasis web yang digunakan untuk menghubungkan pemberi tutor dengan pengguna tutor dalam satu platform. Sistem Kursus Online Udemy dapat melakukan hal-hal berikut ini :</w:t>
       </w:r>
     </w:p>
     <w:p>
@@ -4961,14 +4611,7 @@
           <w:sz w:val="24"/>
           <w:szCs w:val="24"/>
         </w:rPr>
-        <w:t>Menangani pengelolaan data pengguna</w:t>
-      </w:r>
-      <w:r>
-        <w:rPr>
-          <w:sz w:val="24"/>
-          <w:szCs w:val="24"/>
-        </w:rPr>
-        <w:t>.</w:t>
+        <w:t>Menangani pengelolaan data pengguna.</w:t>
       </w:r>
     </w:p>
     <w:p>
@@ -4997,21 +4640,7 @@
           <w:sz w:val="24"/>
           <w:szCs w:val="24"/>
         </w:rPr>
-        <w:t xml:space="preserve">Menangani </w:t>
-      </w:r>
-      <w:r>
-        <w:rPr>
-          <w:sz w:val="24"/>
-          <w:szCs w:val="24"/>
-        </w:rPr>
-        <w:t>transaksi</w:t>
-      </w:r>
-      <w:r>
-        <w:rPr>
-          <w:sz w:val="24"/>
-          <w:szCs w:val="24"/>
-        </w:rPr>
-        <w:t>.</w:t>
+        <w:t>Menangani transaksi.</w:t>
       </w:r>
     </w:p>
     <w:p>
@@ -5046,14 +4675,7 @@
           <w:sz w:val="24"/>
           <w:szCs w:val="24"/>
         </w:rPr>
-        <w:t xml:space="preserve">Dengan adanya Sistem Kursus Online Udemy ini diharapkan pemilik dapat mendapatkan keuntungan semaksimal mungkin. Selain itu agar pemberi tutor dapat memberikan ilmunya serta mendapatkan keuntungan dari hal tersebut. Di lain pihak, pengguna tutor juga bisa </w:t>
-      </w:r>
-      <w:r>
-        <w:rPr>
-          <w:sz w:val="24"/>
-          <w:szCs w:val="24"/>
-        </w:rPr>
-        <w:t>mendapatkan ilmu yang sesuai dengan keinginannya dengan harga yang terjangkau</w:t>
+        <w:t>Dengan adanya Sistem Kursus Online Udemy ini diharapkan pemilik dapat mendapatkan keuntungan semaksimal mungkin. Selain itu agar pemberi tutor dapat memberikan ilmunya serta mendapatkan keuntungan dari hal tersebut. Di lain pihak, pengguna tutor juga bisa mendapatkan ilmu yang sesuai dengan keinginannya dengan harga yang terjangkau</w:t>
       </w:r>
     </w:p>
     <w:p>
@@ -5217,14 +4839,7 @@
           <w:sz w:val="24"/>
           <w:szCs w:val="24"/>
         </w:rPr>
-        <w:t>Dokumen hasil analisis yang berisi spesifikasi kebutuhan perangkat lunak</w:t>
-      </w:r>
-      <w:r>
-        <w:rPr>
-          <w:sz w:val="24"/>
-          <w:szCs w:val="24"/>
-        </w:rPr>
-        <w:t>.</w:t>
+        <w:t>Dokumen hasil analisis yang berisi spesifikasi kebutuhan perangkat lunak.</w:t>
       </w:r>
     </w:p>
     <w:p>
@@ -5391,14 +5006,7 @@
           <w:sz w:val="24"/>
           <w:szCs w:val="24"/>
         </w:rPr>
-        <w:t>Penulisan dokumen SKPL ini menggunakan berbagai macam aturan penamaan dan penomoran berbeda-beda untuk beberapa bagian tertentu. Aturan penamaan dan penomoran yang digunakan berdasarkan hal/bagian tersebut adalah seperti yang tercantum pada Tabel 1 berikut</w:t>
-      </w:r>
-      <w:r>
-        <w:rPr>
-          <w:sz w:val="24"/>
-          <w:szCs w:val="24"/>
-        </w:rPr>
-        <w:t xml:space="preserve"> ini.</w:t>
+        <w:t>Penulisan dokumen SKPL ini menggunakan berbagai macam aturan penamaan dan penomoran berbeda-beda untuk beberapa bagian tertentu. Aturan penamaan dan penomoran yang digunakan berdasarkan hal/bagian tersebut adalah seperti yang tercantum pada Tabel 1 berikut ini.</w:t>
       </w:r>
     </w:p>
     <w:p>
@@ -5625,21 +5233,7 @@
                 <w:sz w:val="24"/>
                 <w:szCs w:val="24"/>
               </w:rPr>
-              <w:t>SKPL-F</w:t>
-            </w:r>
-            <w:r>
-              <w:rPr>
-                <w:sz w:val="24"/>
-                <w:szCs w:val="24"/>
-              </w:rPr>
-              <w:t>XX</w:t>
-            </w:r>
-            <w:r>
-              <w:rPr>
-                <w:sz w:val="24"/>
-                <w:szCs w:val="24"/>
-              </w:rPr>
-              <w:t xml:space="preserve"> (F = Fungsional; XX = Nomor urut fungsi)</w:t>
+              <w:t>SKPL-FXX (F = Fungsional; XX = Nomor urut fungsi)</w:t>
             </w:r>
           </w:p>
         </w:tc>
@@ -5817,21 +5411,7 @@
           <w:sz w:val="24"/>
           <w:szCs w:val="24"/>
         </w:rPr>
-        <w:t xml:space="preserve">IEEE Std 830-1993, IEEE Recommended </w:t>
-      </w:r>
-      <w:r>
-        <w:rPr>
-          <w:sz w:val="24"/>
-          <w:szCs w:val="24"/>
-        </w:rPr>
-        <w:t>Practice</w:t>
-      </w:r>
-      <w:r>
-        <w:rPr>
-          <w:sz w:val="24"/>
-          <w:szCs w:val="24"/>
-        </w:rPr>
-        <w:t xml:space="preserve"> for Software Requirement Specifications.</w:t>
+        <w:t>IEEE Std 830-1993, IEEE Recommended Practice for Software Requirement Specifications.</w:t>
       </w:r>
     </w:p>
     <w:p>
@@ -5906,16 +5486,7 @@
           <w:sz w:val="24"/>
           <w:szCs w:val="24"/>
         </w:rPr>
-        <w:t>Ikhtisar</w:t>
-      </w:r>
-      <w:r>
-        <w:rPr>
-          <w:b/>
-          <w:i/>
-          <w:sz w:val="24"/>
-          <w:szCs w:val="24"/>
-        </w:rPr>
-        <w:t xml:space="preserve"> Dokumen</w:t>
+        <w:t>Ikhtisar Dokumen</w:t>
       </w:r>
     </w:p>
     <w:p>
@@ -5939,21 +5510,7 @@
           <w:sz w:val="24"/>
           <w:szCs w:val="24"/>
         </w:rPr>
-        <w:t xml:space="preserve">Dokumen ini berisikan tentang deskripsi segala rancangan yang akan digunakan bagi programmer untuk membangun </w:t>
-      </w:r>
-      <w:r>
-        <w:rPr>
-          <w:sz w:val="24"/>
-          <w:szCs w:val="24"/>
-        </w:rPr>
-        <w:t>sistem</w:t>
-      </w:r>
-      <w:r>
-        <w:rPr>
-          <w:sz w:val="24"/>
-          <w:szCs w:val="24"/>
-        </w:rPr>
-        <w:t xml:space="preserve"> informasi ini. Selain itu, dokumen ini mendeskripsikan tentang Spesifikasi Perangkat Lunak secara arsitektural.</w:t>
+        <w:t>Dokumen ini berisikan tentang deskripsi segala rancangan yang akan digunakan bagi programmer untuk membangun sistem informasi ini. Selain itu, dokumen ini mendeskripsikan tentang Spesifikasi Perangkat Lunak secara arsitektural.</w:t>
       </w:r>
     </w:p>
     <w:p>
@@ -6223,14 +5780,7 @@
           <w:sz w:val="24"/>
           <w:szCs w:val="24"/>
         </w:rPr>
-        <w:t>Sistem transaksional ini ditujukan bagi pemberi tutor dan pengguna tutor yang bertujuan untuk memudahkan pemberi tutor mendapatkan keuntungan dengan membagikan ilmunya dan pengguna tutor untuk mendapatkan ilmu yang sesuai dengan keinginannya. Sistem ini me</w:t>
-      </w:r>
-      <w:r>
-        <w:rPr>
-          <w:sz w:val="24"/>
-          <w:szCs w:val="24"/>
-        </w:rPr>
-        <w:t>nyambungkan antara pemberi tutor dan pengguna tutor agar tetap bisa bertransaksi dan melakukan kegiatan tutor secara daring.</w:t>
+        <w:t>Sistem transaksional ini ditujukan bagi pemberi tutor dan pengguna tutor yang bertujuan untuk memudahkan pemberi tutor mendapatkan keuntungan dengan membagikan ilmunya dan pengguna tutor untuk mendapatkan ilmu yang sesuai dengan keinginannya. Sistem ini menyambungkan antara pemberi tutor dan pengguna tutor agar tetap bisa bertransaksi dan melakukan kegiatan tutor secara daring.</w:t>
       </w:r>
     </w:p>
     <w:p>
@@ -6287,21 +5837,7 @@
           <w:sz w:val="24"/>
           <w:szCs w:val="24"/>
         </w:rPr>
-        <w:t xml:space="preserve">Perangkat lunak </w:t>
-      </w:r>
-      <w:r>
-        <w:rPr>
-          <w:sz w:val="24"/>
-          <w:szCs w:val="24"/>
-        </w:rPr>
-        <w:t xml:space="preserve">Sistem Kursus Online Udemy </w:t>
-      </w:r>
-      <w:r>
-        <w:rPr>
-          <w:sz w:val="24"/>
-          <w:szCs w:val="24"/>
-        </w:rPr>
-        <w:t>ini mempunyai beberapa fungsi utama, diantaranya :</w:t>
+        <w:t>Perangkat lunak Sistem Kursus Online Udemy ini mempunyai beberapa fungsi utama, diantaranya :</w:t>
       </w:r>
     </w:p>
     <w:p>
@@ -6366,15 +5902,7 @@
           <w:szCs w:val="24"/>
           <w:highlight w:val="white"/>
         </w:rPr>
-        <w:t>Sistem memungkinkan pengguna yang telah mempunyai akun dapat</w:t>
-      </w:r>
-      <w:r>
-        <w:rPr>
-          <w:sz w:val="24"/>
-          <w:szCs w:val="24"/>
-          <w:highlight w:val="white"/>
-        </w:rPr>
-        <w:t xml:space="preserve"> masuk melalui akunnya, mengedit data dan menghapus akunnya .</w:t>
+        <w:t>Sistem memungkinkan pengguna yang telah mempunyai akun dapat masuk melalui akunnya, mengedit data dan menghapus akunnya .</w:t>
       </w:r>
     </w:p>
     <w:p>
@@ -6437,14 +5965,7 @@
           <w:sz w:val="24"/>
           <w:szCs w:val="24"/>
         </w:rPr>
-        <w:t>(</w:t>
-      </w:r>
-      <w:r>
-        <w:rPr>
-          <w:sz w:val="24"/>
-          <w:szCs w:val="24"/>
-        </w:rPr>
-        <w:t xml:space="preserve">SKPL-F05) </w:t>
+        <w:t xml:space="preserve">(SKPL-F05) </w:t>
       </w:r>
       <w:r>
         <w:rPr>
@@ -6539,14 +6060,7 @@
           <w:sz w:val="24"/>
           <w:szCs w:val="24"/>
         </w:rPr>
-        <w:t>, nama pembu</w:t>
-      </w:r>
-      <w:r>
-        <w:rPr>
-          <w:sz w:val="24"/>
-          <w:szCs w:val="24"/>
-        </w:rPr>
-        <w:t>at tutor, rating dan harga</w:t>
+        <w:t>, nama pembuat tutor, rating dan harga</w:t>
       </w:r>
       <w:r>
         <w:rPr>
@@ -6589,35 +6103,7 @@
           <w:sz w:val="24"/>
           <w:szCs w:val="24"/>
         </w:rPr>
-        <w:t>(SKPL-F0</w:t>
-      </w:r>
-      <w:r>
-        <w:rPr>
-          <w:sz w:val="24"/>
-          <w:szCs w:val="24"/>
-        </w:rPr>
-        <w:t>8</w:t>
-      </w:r>
-      <w:r>
-        <w:rPr>
-          <w:sz w:val="24"/>
-          <w:szCs w:val="24"/>
-        </w:rPr>
-        <w:t>)</w:t>
-      </w:r>
-      <w:r>
-        <w:rPr>
-          <w:sz w:val="24"/>
-          <w:szCs w:val="24"/>
-        </w:rPr>
-        <w:t xml:space="preserve"> Sistem dapat menampilkan daftar kursus berdasarkan kategorinya</w:t>
-      </w:r>
-      <w:r>
-        <w:rPr>
-          <w:sz w:val="24"/>
-          <w:szCs w:val="24"/>
-        </w:rPr>
-        <w:t xml:space="preserve"> .</w:t>
+        <w:t>(SKPL-F08) Sistem dapat menampilkan daftar kursus berdasarkan kategorinya .</w:t>
       </w:r>
     </w:p>
     <w:p>
@@ -6645,28 +6131,7 @@
           <w:sz w:val="24"/>
           <w:szCs w:val="24"/>
         </w:rPr>
-        <w:t>(SKPL-F0</w:t>
-      </w:r>
-      <w:r>
-        <w:rPr>
-          <w:sz w:val="24"/>
-          <w:szCs w:val="24"/>
-        </w:rPr>
-        <w:t>9</w:t>
-      </w:r>
-      <w:r>
-        <w:rPr>
-          <w:sz w:val="24"/>
-          <w:szCs w:val="24"/>
-        </w:rPr>
-        <w:t xml:space="preserve">) </w:t>
-      </w:r>
-      <w:r>
-        <w:rPr>
-          <w:sz w:val="24"/>
-          <w:szCs w:val="24"/>
-        </w:rPr>
-        <w:t>Sistem dapat menampilkan daftar kursus</w:t>
+        <w:t>(SKPL-F09) Sistem dapat menampilkan daftar kursus</w:t>
       </w:r>
       <w:r>
         <w:rPr>
@@ -6724,28 +6189,7 @@
           <w:sz w:val="24"/>
           <w:szCs w:val="24"/>
         </w:rPr>
-        <w:t>(SKPL-F</w:t>
-      </w:r>
-      <w:r>
-        <w:rPr>
-          <w:sz w:val="24"/>
-          <w:szCs w:val="24"/>
-        </w:rPr>
-        <w:t>10</w:t>
-      </w:r>
-      <w:r>
-        <w:rPr>
-          <w:sz w:val="24"/>
-          <w:szCs w:val="24"/>
-        </w:rPr>
-        <w:t xml:space="preserve">) </w:t>
-      </w:r>
-      <w:r>
-        <w:rPr>
-          <w:sz w:val="24"/>
-          <w:szCs w:val="24"/>
-        </w:rPr>
-        <w:t>Sistem dapat menampilkan daftar kursus</w:t>
+        <w:t>(SKPL-F10) Sistem dapat menampilkan daftar kursus</w:t>
       </w:r>
       <w:r>
         <w:rPr>
@@ -6788,14 +6232,7 @@
           <w:sz w:val="24"/>
           <w:szCs w:val="24"/>
         </w:rPr>
-        <w:t>(SKPL-F11) Sistem memungkinkan pengguna untuk mencari kur</w:t>
-      </w:r>
-      <w:r>
-        <w:rPr>
-          <w:sz w:val="24"/>
-          <w:szCs w:val="24"/>
-        </w:rPr>
-        <w:t>sus berdasarkan nama atau tipenya .</w:t>
+        <w:t>(SKPL-F11) Sistem memungkinkan pengguna untuk mencari kursus berdasarkan nama atau tipenya .</w:t>
       </w:r>
     </w:p>
     <w:p>
@@ -6886,15 +6323,7 @@
           <w:highlight w:val="white"/>
         </w:rPr>
         <w:lastRenderedPageBreak/>
-        <w:t>(SKPL-F14) Sistem memungkinkan pengguna untuk memilih salah satu dari beberapa metode pembayaran yang telah dis</w:t>
-      </w:r>
-      <w:r>
-        <w:rPr>
-          <w:sz w:val="24"/>
-          <w:szCs w:val="24"/>
-          <w:highlight w:val="white"/>
-        </w:rPr>
-        <w:t>ediakan .</w:t>
+        <w:t>(SKPL-F14) Sistem memungkinkan pengguna untuk memilih salah satu dari beberapa metode pembayaran yang telah disediakan .</w:t>
       </w:r>
     </w:p>
     <w:p>
@@ -6984,15 +6413,7 @@
           <w:szCs w:val="24"/>
           <w:highlight w:val="white"/>
         </w:rPr>
-        <w:t>(SKPL-F17) Sistem memberikan poin kepada pengguna jika pengguna melakukan p</w:t>
-      </w:r>
-      <w:r>
-        <w:rPr>
-          <w:sz w:val="24"/>
-          <w:szCs w:val="24"/>
-          <w:highlight w:val="white"/>
-        </w:rPr>
-        <w:t>embelian kursus .</w:t>
+        <w:t>(SKPL-F17) Sistem memberikan poin kepada pengguna jika pengguna melakukan pembelian kursus .</w:t>
       </w:r>
     </w:p>
     <w:p>
@@ -7082,15 +6503,7 @@
           <w:szCs w:val="24"/>
           <w:highlight w:val="white"/>
         </w:rPr>
-        <w:t>(SKPL-F20) Sistem mampu menarik pembelian yang dilakukan</w:t>
-      </w:r>
-      <w:r>
-        <w:rPr>
-          <w:sz w:val="24"/>
-          <w:szCs w:val="24"/>
-          <w:highlight w:val="white"/>
-        </w:rPr>
-        <w:t xml:space="preserve"> pengguna jika dalam jangka waktu satu minggu setelah pembelian maupun hanya atau belum menyelesaikan materi pertama dari kursus .</w:t>
+        <w:t>(SKPL-F20) Sistem mampu menarik pembelian yang dilakukan pengguna jika dalam jangka waktu satu minggu setelah pembelian maupun hanya atau belum menyelesaikan materi pertama dari kursus .</w:t>
       </w:r>
     </w:p>
     <w:p>
@@ -7150,15 +6563,7 @@
           <w:szCs w:val="24"/>
           <w:highlight w:val="white"/>
         </w:rPr>
-        <w:t>(SKP</w:t>
-      </w:r>
-      <w:r>
-        <w:rPr>
-          <w:sz w:val="24"/>
-          <w:szCs w:val="24"/>
-          <w:highlight w:val="white"/>
-        </w:rPr>
-        <w:t>L-F22) Sistem memungkinkan pengguna untuk meng-</w:t>
+        <w:t>(SKPL-F22) Sistem memungkinkan pengguna untuk meng-</w:t>
       </w:r>
       <w:r>
         <w:rPr>
@@ -7235,15 +6640,7 @@
           <w:szCs w:val="24"/>
           <w:highlight w:val="white"/>
         </w:rPr>
-        <w:t>(SKPL-F24) Sistem mampu mengumpulkan uang hasil penj</w:t>
-      </w:r>
-      <w:r>
-        <w:rPr>
-          <w:sz w:val="24"/>
-          <w:szCs w:val="24"/>
-          <w:highlight w:val="white"/>
-        </w:rPr>
-        <w:t>ualan terlebih dahulu dan tidak langsung di transfer ke pengguna setiap kali ada penjualan .</w:t>
+        <w:t>(SKPL-F24) Sistem mampu mengumpulkan uang hasil penjualan terlebih dahulu dan tidak langsung di transfer ke pengguna setiap kali ada penjualan .</w:t>
       </w:r>
     </w:p>
     <w:p>
@@ -7350,21 +6747,7 @@
           <w:sz w:val="24"/>
           <w:szCs w:val="24"/>
         </w:rPr>
-        <w:t xml:space="preserve">Karakteristik pengguna dari </w:t>
-      </w:r>
-      <w:r>
-        <w:rPr>
-          <w:sz w:val="24"/>
-          <w:szCs w:val="24"/>
-        </w:rPr>
-        <w:t xml:space="preserve">Sistem Kursus Online Udemy </w:t>
-      </w:r>
-      <w:r>
-        <w:rPr>
-          <w:sz w:val="24"/>
-          <w:szCs w:val="24"/>
-        </w:rPr>
-        <w:t>dijabarkan dalam tabel berikut ini :</w:t>
+        <w:t>Karakteristik pengguna dari Sistem Kursus Online Udemy dijabarkan dalam tabel berikut ini :</w:t>
       </w:r>
     </w:p>
     <w:p>
@@ -7827,14 +7210,7 @@
                 <w:sz w:val="24"/>
                 <w:szCs w:val="24"/>
               </w:rPr>
-              <w:t xml:space="preserve">Menguasai aplikasi </w:t>
-            </w:r>
-            <w:r>
-              <w:rPr>
-                <w:sz w:val="24"/>
-                <w:szCs w:val="24"/>
-              </w:rPr>
-              <w:t>Sistem Kursus Online Udemy</w:t>
+              <w:t>Menguasai aplikasi Sistem Kursus Online Udemy</w:t>
             </w:r>
           </w:p>
         </w:tc>
@@ -7876,14 +7252,7 @@
                 <w:sz w:val="24"/>
                 <w:szCs w:val="24"/>
               </w:rPr>
-              <w:t>Pe</w:t>
-            </w:r>
-            <w:r>
-              <w:rPr>
-                <w:sz w:val="24"/>
-                <w:szCs w:val="24"/>
-              </w:rPr>
-              <w:t>ngguna Tutor</w:t>
+              <w:t>Pengguna Tutor</w:t>
             </w:r>
           </w:p>
         </w:tc>
@@ -7997,14 +7366,7 @@
                 <w:sz w:val="24"/>
                 <w:szCs w:val="24"/>
               </w:rPr>
-              <w:t xml:space="preserve">Menguasai aplikasi </w:t>
-            </w:r>
-            <w:r>
-              <w:rPr>
-                <w:sz w:val="24"/>
-                <w:szCs w:val="24"/>
-              </w:rPr>
-              <w:t>Sistem Kursus Online Udemy</w:t>
+              <w:t>Menguasai aplikasi Sistem Kursus Online Udemy</w:t>
             </w:r>
           </w:p>
         </w:tc>
@@ -8081,21 +7443,7 @@
           <w:sz w:val="24"/>
           <w:szCs w:val="24"/>
         </w:rPr>
-        <w:t xml:space="preserve">Pengembangan </w:t>
-      </w:r>
-      <w:r>
-        <w:rPr>
-          <w:sz w:val="24"/>
-          <w:szCs w:val="24"/>
-        </w:rPr>
-        <w:t xml:space="preserve">Sistem Kursus Online Udemy </w:t>
-      </w:r>
-      <w:r>
-        <w:rPr>
-          <w:sz w:val="24"/>
-          <w:szCs w:val="24"/>
-        </w:rPr>
-        <w:t>memiliki keterbatasan-keterbatasan sebagai berikut:</w:t>
+        <w:t>Pengembangan Sistem Kursus Online Udemy memiliki keterbatasan-keterbatasan sebagai berikut:</w:t>
       </w:r>
     </w:p>
     <w:p>
@@ -8124,14 +7472,7 @@
           <w:sz w:val="24"/>
           <w:szCs w:val="24"/>
         </w:rPr>
-        <w:t xml:space="preserve">Sistem Kursus Online Udemy hanya </w:t>
-      </w:r>
-      <w:r>
-        <w:rPr>
-          <w:sz w:val="24"/>
-          <w:szCs w:val="24"/>
-        </w:rPr>
-        <w:t>dapat diakses secara daring melalui web browser.</w:t>
+        <w:t>Sistem Kursus Online Udemy hanya dapat diakses secara daring melalui web browser.</w:t>
       </w:r>
     </w:p>
     <w:p>
@@ -8160,28 +7501,7 @@
           <w:sz w:val="24"/>
           <w:szCs w:val="24"/>
         </w:rPr>
-        <w:t xml:space="preserve">Sistem Kursus Online Udemy </w:t>
-      </w:r>
-      <w:r>
-        <w:rPr>
-          <w:sz w:val="24"/>
-          <w:szCs w:val="24"/>
-        </w:rPr>
-        <w:t xml:space="preserve">dapat </w:t>
-      </w:r>
-      <w:r>
-        <w:rPr>
-          <w:sz w:val="24"/>
-          <w:szCs w:val="24"/>
-        </w:rPr>
-        <w:t>dijalankan</w:t>
-      </w:r>
-      <w:r>
-        <w:rPr>
-          <w:sz w:val="24"/>
-          <w:szCs w:val="24"/>
-        </w:rPr>
-        <w:t xml:space="preserve"> di berbagai perangkat yang mendukung jaringan internet.</w:t>
+        <w:t>Sistem Kursus Online Udemy dapat dijalankan di berbagai perangkat yang mendukung jaringan internet.</w:t>
       </w:r>
     </w:p>
     <w:p>
@@ -8238,28 +7558,7 @@
           <w:sz w:val="24"/>
           <w:szCs w:val="24"/>
         </w:rPr>
-        <w:t>Lin</w:t>
-      </w:r>
-      <w:r>
-        <w:rPr>
-          <w:sz w:val="24"/>
-          <w:szCs w:val="24"/>
-        </w:rPr>
-        <w:t xml:space="preserve">gkungan operasi dari </w:t>
-      </w:r>
-      <w:r>
-        <w:rPr>
-          <w:sz w:val="24"/>
-          <w:szCs w:val="24"/>
-        </w:rPr>
-        <w:t xml:space="preserve">Sistem Kursus Online Udemy </w:t>
-      </w:r>
-      <w:r>
-        <w:rPr>
-          <w:sz w:val="24"/>
-          <w:szCs w:val="24"/>
-        </w:rPr>
-        <w:t>dapat diakses dari mana saja menggunakan web browser.</w:t>
+        <w:t>Lingkungan operasi dari Sistem Kursus Online Udemy dapat diakses dari mana saja menggunakan web browser.</w:t>
       </w:r>
     </w:p>
     <w:p>
@@ -8775,14 +8074,7 @@
           <w:szCs w:val="24"/>
         </w:rPr>
         <w:tab/>
-        <w:t>: Sis</w:t>
-      </w:r>
-      <w:r>
-        <w:rPr>
-          <w:sz w:val="24"/>
-          <w:szCs w:val="24"/>
-        </w:rPr>
-        <w:t xml:space="preserve">tem mengecek apabila terdapat user dengan data tersebut di basis data, dan apabila </w:t>
+        <w:t xml:space="preserve">: Sistem mengecek apabila terdapat user dengan data tersebut di basis data, dan apabila </w:t>
       </w:r>
       <w:r>
         <w:rPr>
@@ -8884,14 +8176,7 @@
           <w:szCs w:val="24"/>
         </w:rPr>
         <w:tab/>
-        <w:t>: Sistem mengecek apabila data sudah benar semua, maka akan meng</w:t>
-      </w:r>
-      <w:r>
-        <w:rPr>
-          <w:sz w:val="24"/>
-          <w:szCs w:val="24"/>
-        </w:rPr>
-        <w:t>-</w:t>
+        <w:t>: Sistem mengecek apabila data sudah benar semua, maka akan meng-</w:t>
       </w:r>
       <w:r>
         <w:rPr>
@@ -9141,15 +8426,7 @@
           <w:sz w:val="28"/>
           <w:szCs w:val="28"/>
         </w:rPr>
-        <w:t>Deskripsi dan P</w:t>
-      </w:r>
-      <w:r>
-        <w:rPr>
-          <w:b/>
-          <w:sz w:val="28"/>
-          <w:szCs w:val="28"/>
-        </w:rPr>
-        <w:t>rioritas</w:t>
+        <w:t>Deskripsi dan Prioritas</w:t>
       </w:r>
     </w:p>
     <w:p>
@@ -9182,14 +8459,7 @@
           <w:szCs w:val="24"/>
         </w:rPr>
         <w:lastRenderedPageBreak/>
-        <w:t>juga bisa melihat riwayat pembelian tutor mereka. Dan seiring mereka membeli tutor, mereka akan mendapat poin ya</w:t>
-      </w:r>
-      <w:r>
-        <w:rPr>
-          <w:sz w:val="24"/>
-          <w:szCs w:val="24"/>
-        </w:rPr>
-        <w:t>ng bisa digunakan nantinya.</w:t>
+        <w:t>juga bisa melihat riwayat pembelian tutor mereka. Dan seiring mereka membeli tutor, mereka akan mendapat poin yang bisa digunakan nantinya.</w:t>
       </w:r>
     </w:p>
     <w:p>
@@ -9330,14 +8600,7 @@
           <w:szCs w:val="24"/>
         </w:rPr>
         <w:tab/>
-        <w:t>: Sistem mengecek apabila belum 10 item dari keranjang, maka akan menambahkannya. Kalau sudah 10 maka sistem akan me</w:t>
-      </w:r>
-      <w:r>
-        <w:rPr>
-          <w:sz w:val="24"/>
-          <w:szCs w:val="24"/>
-        </w:rPr>
-        <w:t>mberi pesan bahwa keranjang sudah penuh.</w:t>
+        <w:t>: Sistem mengecek apabila belum 10 item dari keranjang, maka akan menambahkannya. Kalau sudah 10 maka sistem akan memberi pesan bahwa keranjang sudah penuh.</w:t>
       </w:r>
     </w:p>
     <w:p>
@@ -9460,14 +8723,7 @@
           <w:szCs w:val="24"/>
         </w:rPr>
         <w:tab/>
-        <w:t>: Pengguna pergi ke layar r</w:t>
-      </w:r>
-      <w:r>
-        <w:rPr>
-          <w:sz w:val="24"/>
-          <w:szCs w:val="24"/>
-        </w:rPr>
-        <w:t>iwayat pembelian</w:t>
+        <w:t>: Pengguna pergi ke layar riwayat pembelian</w:t>
       </w:r>
     </w:p>
     <w:p>
@@ -9590,12 +8846,6 @@
           <w:szCs w:val="24"/>
         </w:rPr>
         <w:tab/>
-      </w:r>
-      <w:r>
-        <w:rPr>
-          <w:sz w:val="24"/>
-          <w:szCs w:val="24"/>
-        </w:rPr>
         <w:t>: Sistem akan memverifikasi apakah pengguna sudah pernah memakai kursus lebih dari 1 kali atau belum dan apakah waktu pembelian lebih dari 1 minggu atau tidak. Jika tidak, maka penarikan berhasil dan pengguna mendapatkan uangnya kembali</w:t>
       </w:r>
     </w:p>
@@ -9626,15 +8876,7 @@
           <w:sz w:val="28"/>
           <w:szCs w:val="28"/>
         </w:rPr>
-        <w:t>Kebutuhan fungsiona</w:t>
-      </w:r>
-      <w:r>
-        <w:rPr>
-          <w:b/>
-          <w:sz w:val="28"/>
-          <w:szCs w:val="28"/>
-        </w:rPr>
-        <w:t>l</w:t>
+        <w:t>Kebutuhan fungsional</w:t>
       </w:r>
     </w:p>
     <w:p>
@@ -9721,14 +8963,7 @@
           <w:sz w:val="24"/>
           <w:szCs w:val="24"/>
         </w:rPr>
-        <w:t>Sistem memberikan poin kepada p</w:t>
-      </w:r>
-      <w:r>
-        <w:rPr>
-          <w:sz w:val="24"/>
-          <w:szCs w:val="24"/>
-        </w:rPr>
-        <w:t>engguna jika pengguna melakukan pembelian kursus</w:t>
+        <w:t>Sistem memberikan poin kepada pengguna jika pengguna melakukan pembelian kursus</w:t>
       </w:r>
     </w:p>
     <w:p>
@@ -9857,15 +9092,7 @@
           <w:sz w:val="28"/>
           <w:szCs w:val="28"/>
         </w:rPr>
-        <w:t>D</w:t>
-      </w:r>
-      <w:r>
-        <w:rPr>
-          <w:b/>
-          <w:sz w:val="28"/>
-          <w:szCs w:val="28"/>
-        </w:rPr>
-        <w:t>eskripsi dan Prioritas</w:t>
+        <w:t>Deskripsi dan Prioritas</w:t>
       </w:r>
     </w:p>
     <w:p>
@@ -10048,14 +9275,7 @@
           <w:szCs w:val="24"/>
         </w:rPr>
         <w:tab/>
-        <w:t>:</w:t>
-      </w:r>
-      <w:r>
-        <w:rPr>
-          <w:sz w:val="24"/>
-          <w:szCs w:val="24"/>
-        </w:rPr>
-        <w:t xml:space="preserve"> Sistem akan menambahkan kategori pada kursus</w:t>
+        <w:t>: Sistem akan menambahkan kategori pada kursus</w:t>
       </w:r>
     </w:p>
     <w:p>
@@ -10176,15 +9396,7 @@
           <w:szCs w:val="24"/>
           <w:highlight w:val="white"/>
         </w:rPr>
-        <w:t xml:space="preserve">Sistem </w:t>
-      </w:r>
-      <w:r>
-        <w:rPr>
-          <w:sz w:val="24"/>
-          <w:szCs w:val="24"/>
-          <w:highlight w:val="white"/>
-        </w:rPr>
-        <w:t>memungkinkan pengguna mengunggah kursus dan menambah kategori kursus untuk dijual ke pengguna lainnya</w:t>
+        <w:t>Sistem memungkinkan pengguna mengunggah kursus dan menambah kategori kursus untuk dijual ke pengguna lainnya</w:t>
       </w:r>
     </w:p>
     <w:p>
@@ -10311,14 +9523,7 @@
           <w:sz w:val="24"/>
           <w:szCs w:val="24"/>
         </w:rPr>
-        <w:t>Pengguna bisa melakukan pembayaran melalui metode yang telah disediakan oleh sistem. Ada juga dompet o</w:t>
-      </w:r>
-      <w:r>
-        <w:rPr>
-          <w:sz w:val="24"/>
-          <w:szCs w:val="24"/>
-        </w:rPr>
-        <w:t xml:space="preserve">nline yang bisa digunakan sebagai metode pembayaran. Apabila pengguna ingin menggunakan poinnya, maka sistem akan memberikan diskon dalam pembelian tersebut. Sistem akan </w:t>
+        <w:t xml:space="preserve">Pengguna bisa melakukan pembayaran melalui metode yang telah disediakan oleh sistem. Ada juga dompet online yang bisa digunakan sebagai metode pembayaran. Apabila pengguna ingin menggunakan poinnya, maka sistem akan memberikan diskon dalam pembelian tersebut. Sistem akan </w:t>
       </w:r>
       <w:r>
         <w:rPr>
@@ -10348,14 +9553,7 @@
           <w:sz w:val="24"/>
           <w:szCs w:val="24"/>
         </w:rPr>
-        <w:t>Prioritas =</w:t>
-      </w:r>
-      <w:r>
-        <w:rPr>
-          <w:sz w:val="24"/>
-          <w:szCs w:val="24"/>
-        </w:rPr>
-        <w:t xml:space="preserve"> High</w:t>
+        <w:t>Prioritas = High</w:t>
       </w:r>
     </w:p>
     <w:p>
@@ -10478,12 +9676,6 @@
           <w:szCs w:val="24"/>
         </w:rPr>
         <w:tab/>
-      </w:r>
-      <w:r>
-        <w:rPr>
-          <w:sz w:val="24"/>
-          <w:szCs w:val="24"/>
-        </w:rPr>
         <w:t>: Pengguna dapat menggunakan poin untuk mendapatkan diskon</w:t>
       </w:r>
     </w:p>
@@ -10586,14 +9778,7 @@
           <w:szCs w:val="24"/>
         </w:rPr>
         <w:tab/>
-        <w:t>: Sistem secara real time mengecek apakah ada pembaya</w:t>
-      </w:r>
-      <w:r>
-        <w:rPr>
-          <w:sz w:val="24"/>
-          <w:szCs w:val="24"/>
-        </w:rPr>
-        <w:t>ran yang dilakukan, apabila ada dan cocok dengan suatu pembayaran yang ada maka sistem akan mengkonfirmasi pembayaran secara otomatis.</w:t>
+        <w:t>: Sistem secara real time mengecek apakah ada pembayaran yang dilakukan, apabila ada dan cocok dengan suatu pembayaran yang ada maka sistem akan mengkonfirmasi pembayaran secara otomatis.</w:t>
       </w:r>
     </w:p>
     <w:p>
@@ -10638,14 +9823,7 @@
           <w:sz w:val="24"/>
           <w:szCs w:val="24"/>
         </w:rPr>
-        <w:t>Sistem memungkinkan pengguna untuk memilih salah satu dari beberapa metode pembayaran yang telah dis</w:t>
-      </w:r>
-      <w:r>
-        <w:rPr>
-          <w:sz w:val="24"/>
-          <w:szCs w:val="24"/>
-        </w:rPr>
-        <w:t>ediakan</w:t>
+        <w:t>Sistem memungkinkan pengguna untuk memilih salah satu dari beberapa metode pembayaran yang telah disediakan</w:t>
       </w:r>
     </w:p>
     <w:p>
@@ -10757,15 +9935,7 @@
           <w:sz w:val="28"/>
           <w:szCs w:val="28"/>
         </w:rPr>
-        <w:t>De</w:t>
-      </w:r>
-      <w:r>
-        <w:rPr>
-          <w:b/>
-          <w:sz w:val="28"/>
-          <w:szCs w:val="28"/>
-        </w:rPr>
-        <w:t>skripsi dan Prioritas</w:t>
+        <w:t>Deskripsi dan Prioritas</w:t>
       </w:r>
     </w:p>
     <w:p>
@@ -10783,14 +9953,7 @@
           <w:sz w:val="24"/>
           <w:szCs w:val="24"/>
         </w:rPr>
-        <w:t>Pengguna dapat melakukan penarikan uang hasil penjualan kursus ke pengguna lainnya dari uang virtual sementara yang tersimpan di platform. Setiap penjualan kursus, uang tidak langsung ditransfer ke pengguna, namun disimpan di uang vir</w:t>
-      </w:r>
-      <w:r>
-        <w:rPr>
-          <w:sz w:val="24"/>
-          <w:szCs w:val="24"/>
-        </w:rPr>
-        <w:t>tual sementara (dompet online).</w:t>
+        <w:t>Pengguna dapat melakukan penarikan uang hasil penjualan kursus ke pengguna lainnya dari uang virtual sementara yang tersimpan di platform. Setiap penjualan kursus, uang tidak langsung ditransfer ke pengguna, namun disimpan di uang virtual sementara (dompet online).</w:t>
       </w:r>
     </w:p>
     <w:p>
@@ -10926,12 +10089,6 @@
           <w:szCs w:val="24"/>
         </w:rPr>
         <w:tab/>
-      </w:r>
-      <w:r>
-        <w:rPr>
-          <w:sz w:val="24"/>
-          <w:szCs w:val="24"/>
-        </w:rPr>
         <w:t>: Pengguna lain membeli kursus</w:t>
       </w:r>
     </w:p>
@@ -11007,15 +10164,7 @@
           <w:szCs w:val="24"/>
           <w:highlight w:val="white"/>
         </w:rPr>
-        <w:t>Sistem mampu mengumpulkan uang hasil penjualan terlebih dahulu dan tidak langsung di transfer ke pengguna setiap kali a</w:t>
-      </w:r>
-      <w:r>
-        <w:rPr>
-          <w:sz w:val="24"/>
-          <w:szCs w:val="24"/>
-          <w:highlight w:val="white"/>
-        </w:rPr>
-        <w:t>da penjualan</w:t>
+        <w:t>Sistem mampu mengumpulkan uang hasil penjualan terlebih dahulu dan tidak langsung di transfer ke pengguna setiap kali ada penjualan</w:t>
       </w:r>
     </w:p>
     <w:p>
@@ -11102,14 +10251,7 @@
           <w:sz w:val="24"/>
           <w:szCs w:val="24"/>
         </w:rPr>
-        <w:t>Pengguna dapat mencari kursus berdasarkan beberapa kategori. Sistem j</w:t>
-      </w:r>
-      <w:r>
-        <w:rPr>
-          <w:sz w:val="24"/>
-          <w:szCs w:val="24"/>
-        </w:rPr>
-        <w:t>uga akan memberikan rekomendasi kursus melihat dari riwayat pembelian pengguna. Pengguna bisa juga mencari suatu kurses dengan memasukkan keyword. Pengguna juga bisa menambahkan suatu tutor ke wishlist untuk dibeli nanti</w:t>
+        <w:t>Pengguna dapat mencari kursus berdasarkan beberapa kategori. Sistem juga akan memberikan rekomendasi kursus melihat dari riwayat pembelian pengguna. Pengguna bisa juga mencari suatu kurses dengan memasukkan keyword. Pengguna juga bisa menambahkan suatu tutor ke wishlist untuk dibeli nanti</w:t>
       </w:r>
     </w:p>
     <w:p>
@@ -11154,15 +10296,7 @@
           <w:sz w:val="28"/>
           <w:szCs w:val="28"/>
         </w:rPr>
-        <w:t>Stimulus dan rangk</w:t>
-      </w:r>
-      <w:r>
-        <w:rPr>
-          <w:b/>
-          <w:sz w:val="28"/>
-          <w:szCs w:val="28"/>
-        </w:rPr>
-        <w:t>aian respon</w:t>
+        <w:t>Stimulus dan rangkaian respon</w:t>
       </w:r>
     </w:p>
     <w:p>
@@ -11212,8 +10346,6 @@
       </w:r>
       <w:r>
         <w:tab/>
-      </w:r>
-      <w:r>
         <w:t>Stimulus</w:t>
       </w:r>
       <w:r>
@@ -11272,10 +10404,7 @@
       </w:r>
       <w:r>
         <w:tab/>
-        <w:t>: Sistem menampilkan daftar kursus berdasa</w:t>
-      </w:r>
-      <w:r>
-        <w:t>rkan kategorinya</w:t>
+        <w:t>: Sistem menampilkan daftar kursus berdasarkan kategorinya</w:t>
       </w:r>
     </w:p>
     <w:p>
@@ -11416,14 +10545,7 @@
           <w:sz w:val="24"/>
           <w:szCs w:val="24"/>
         </w:rPr>
-        <w:t>Sistem dapat menampilkan daftar kur</w:t>
-      </w:r>
-      <w:r>
-        <w:rPr>
-          <w:sz w:val="24"/>
-          <w:szCs w:val="24"/>
-        </w:rPr>
-        <w:t>sus rekomendasi berdasarkan pemberi tutor, dan kursus yang hampir mirip oleh sesama pengguna yang memakai kursus tersebut</w:t>
+        <w:t>Sistem dapat menampilkan daftar kursus rekomendasi berdasarkan pemberi tutor, dan kursus yang hampir mirip oleh sesama pengguna yang memakai kursus tersebut</w:t>
       </w:r>
     </w:p>
     <w:p>
@@ -11467,14 +10589,7 @@
           <w:sz w:val="24"/>
           <w:szCs w:val="24"/>
         </w:rPr>
-        <w:t>Sistem dapat menampilkan daftar kursus berdasarkan kat</w:t>
-      </w:r>
-      <w:r>
-        <w:rPr>
-          <w:sz w:val="24"/>
-          <w:szCs w:val="24"/>
-        </w:rPr>
-        <w:t>egori kursus</w:t>
+        <w:t>Sistem dapat menampilkan daftar kursus berdasarkan kategori kursus</w:t>
       </w:r>
     </w:p>
     <w:p>
@@ -11560,14 +10675,7 @@
           <w:sz w:val="24"/>
           <w:szCs w:val="24"/>
         </w:rPr>
-        <w:t>Pengguna bisa melakukan diskusi dengan pengguna lain mengenai tutor yang sudah dibeli melalui forum yang disediakan oleh</w:t>
-      </w:r>
-      <w:r>
-        <w:rPr>
-          <w:sz w:val="24"/>
-          <w:szCs w:val="24"/>
-        </w:rPr>
-        <w:t xml:space="preserve"> sistem. Pengguna juga bisa memberikan review atas tutor yang sudah ia beli. Pengguna dapat melihat dan memilih tutor yang ingin dilaksanakan</w:t>
+        <w:t>Pengguna bisa melakukan diskusi dengan pengguna lain mengenai tutor yang sudah dibeli melalui forum yang disediakan oleh sistem. Pengguna juga bisa memberikan review atas tutor yang sudah ia beli. Pengguna dapat melihat dan memilih tutor yang ingin dilaksanakan</w:t>
       </w:r>
     </w:p>
     <w:p>
@@ -11648,10 +10756,7 @@
       </w:r>
       <w:r>
         <w:tab/>
-        <w:t>: Sistem menamp</w:t>
-      </w:r>
-      <w:r>
-        <w:t>ilkan are chat untuk berdiskusi dengan pengguna lain</w:t>
+        <w:t>: Sistem menampilkan are chat untuk berdiskusi dengan pengguna lain</w:t>
       </w:r>
     </w:p>
     <w:p>
@@ -11705,10 +10810,7 @@
       </w:r>
       <w:r>
         <w:tab/>
-        <w:t>: Pengguna masuk ke</w:t>
-      </w:r>
-      <w:r>
-        <w:t xml:space="preserve"> layar tutor yang sudah dibeli</w:t>
+        <w:t>: Pengguna masuk ke layar tutor yang sudah dibeli</w:t>
       </w:r>
     </w:p>
     <w:p>
@@ -11819,144 +10921,9 @@
         <w:t xml:space="preserve">Sistem dapat menampilkan daftar kursus yang sudah dibeli oleh pengguna </w:t>
       </w:r>
     </w:p>
-    <w:p>
-      <w:pPr>
-        <w:spacing w:after="0" w:line="360" w:lineRule="auto"/>
-        <w:ind w:left="1080" w:right="6" w:firstLine="0"/>
-        <w:jc w:val="left"/>
-        <w:rPr>
-          <w:sz w:val="24"/>
-          <w:szCs w:val="24"/>
-        </w:rPr>
-      </w:pPr>
-    </w:p>
-    <w:p>
-      <w:pPr>
-        <w:spacing w:after="0" w:line="360" w:lineRule="auto"/>
-        <w:ind w:left="1080" w:right="6" w:firstLine="0"/>
-        <w:jc w:val="left"/>
-        <w:rPr>
-          <w:sz w:val="24"/>
-          <w:szCs w:val="24"/>
-        </w:rPr>
-      </w:pPr>
-    </w:p>
-    <w:p>
-      <w:pPr>
-        <w:spacing w:after="0" w:line="360" w:lineRule="auto"/>
-        <w:ind w:left="1080" w:right="6" w:firstLine="0"/>
-        <w:jc w:val="left"/>
-        <w:rPr>
-          <w:sz w:val="24"/>
-          <w:szCs w:val="24"/>
-        </w:rPr>
-      </w:pPr>
-    </w:p>
-    <w:p>
-      <w:pPr>
-        <w:spacing w:after="0" w:line="360" w:lineRule="auto"/>
-        <w:ind w:left="1080" w:right="6" w:firstLine="0"/>
-        <w:jc w:val="left"/>
-        <w:rPr>
-          <w:sz w:val="24"/>
-          <w:szCs w:val="24"/>
-        </w:rPr>
-      </w:pPr>
-    </w:p>
-    <w:p>
-      <w:pPr>
-        <w:spacing w:after="0" w:line="360" w:lineRule="auto"/>
-        <w:ind w:left="0" w:right="6" w:firstLine="0"/>
-        <w:jc w:val="left"/>
-        <w:rPr>
-          <w:sz w:val="24"/>
-          <w:szCs w:val="24"/>
-        </w:rPr>
-      </w:pPr>
-    </w:p>
-    <w:p>
-      <w:pPr>
-        <w:spacing w:after="0" w:line="360" w:lineRule="auto"/>
-        <w:ind w:left="0" w:right="6" w:firstLine="0"/>
-        <w:jc w:val="left"/>
-        <w:rPr>
-          <w:sz w:val="24"/>
-          <w:szCs w:val="24"/>
-        </w:rPr>
-      </w:pPr>
-    </w:p>
-    <w:p>
-      <w:pPr>
-        <w:spacing w:after="0" w:line="360" w:lineRule="auto"/>
-        <w:ind w:left="0" w:right="6" w:firstLine="0"/>
-        <w:jc w:val="left"/>
-        <w:rPr>
-          <w:sz w:val="24"/>
-          <w:szCs w:val="24"/>
-        </w:rPr>
-      </w:pPr>
-      <w:r>
-        <w:lastRenderedPageBreak/>
-        <w:drawing>
-          <wp:inline distT="0" distB="0" distL="0" distR="0" wp14:anchorId="7DC23E12" wp14:editId="6DB7160B">
-            <wp:extent cx="5686425" cy="4829175"/>
-            <wp:effectExtent l="0" t="0" r="9525" b="9525"/>
-            <wp:docPr id="1" name="Picture 1"/>
-            <wp:cNvGraphicFramePr>
-              <a:graphicFrameLocks xmlns:a="http://schemas.openxmlformats.org/drawingml/2006/main" noChangeAspect="1"/>
-            </wp:cNvGraphicFramePr>
-            <a:graphic xmlns:a="http://schemas.openxmlformats.org/drawingml/2006/main">
-              <a:graphicData uri="http://schemas.openxmlformats.org/drawingml/2006/picture">
-                <pic:pic xmlns:pic="http://schemas.openxmlformats.org/drawingml/2006/picture">
-                  <pic:nvPicPr>
-                    <pic:cNvPr id="1" name=""/>
-                    <pic:cNvPicPr/>
-                  </pic:nvPicPr>
-                  <pic:blipFill>
-                    <a:blip r:embed="rId10"/>
-                    <a:stretch>
-                      <a:fillRect/>
-                    </a:stretch>
-                  </pic:blipFill>
-                  <pic:spPr>
-                    <a:xfrm>
-                      <a:off x="0" y="0"/>
-                      <a:ext cx="5686425" cy="4829175"/>
-                    </a:xfrm>
-                    <a:prstGeom prst="rect">
-                      <a:avLst/>
-                    </a:prstGeom>
-                  </pic:spPr>
-                </pic:pic>
-              </a:graphicData>
-            </a:graphic>
-          </wp:inline>
-        </w:drawing>
-      </w:r>
-      <w:bookmarkStart w:id="1" w:name="_GoBack"/>
-      <w:bookmarkEnd w:id="1"/>
-    </w:p>
-    <w:p>
-      <w:pPr>
-        <w:spacing w:after="0" w:line="360" w:lineRule="auto"/>
-        <w:ind w:left="0" w:right="6" w:firstLine="0"/>
-        <w:jc w:val="center"/>
-        <w:rPr>
-          <w:sz w:val="24"/>
-          <w:szCs w:val="24"/>
-        </w:rPr>
-      </w:pPr>
-      <w:r>
-        <w:rPr>
-          <w:sz w:val="24"/>
-          <w:szCs w:val="24"/>
-        </w:rPr>
-        <w:t>Gambar 1 Use Case Diagram</w:t>
-      </w:r>
-    </w:p>
     <w:sectPr>
-      <w:headerReference w:type="default" r:id="rId11"/>
-      <w:footerReference w:type="default" r:id="rId12"/>
+      <w:headerReference w:type="default" r:id="rId10"/>
+      <w:footerReference w:type="default" r:id="rId11"/>
       <w:pgSz w:w="12240" w:h="15840"/>
       <w:pgMar w:top="1442" w:right="1435" w:bottom="1581" w:left="1441" w:header="720" w:footer="720" w:gutter="0"/>
       <w:pgNumType w:start="1"/>

</xml_diff>